<commit_message>
added another possible risk
</commit_message>
<xml_diff>
--- a/Team13_Meeting2_Deliverables.docx
+++ b/Team13_Meeting2_Deliverables.docx
@@ -169,6 +169,24 @@
     </w:p>
     <w:p>
       <w:pPr>
+        <w:numPr>
+          <w:ilvl w:val="0"/>
+          <w:numId w:val="1"/>
+        </w:numPr>
+        <w:ind w:left="720" w:hanging="360"/>
+        <w:rPr>
+          <w:u w:val="none"/>
+        </w:rPr>
+      </w:pPr>
+      <w:r>
+        <w:rPr>
+          <w:rtl w:val="0"/>
+        </w:rPr>
+        <w:t xml:space="preserve">Website or Database hosting service goes offline</w:t>
+      </w:r>
+    </w:p>
+    <w:p>
+      <w:pPr>
         <w:ind w:left="0" w:firstLine="0"/>
         <w:rPr/>
       </w:pPr>
@@ -231,6 +249,24 @@
           <w:rtl w:val="0"/>
         </w:rPr>
         <w:t xml:space="preserve">Finding and learning javascript image libraries with image manipulation capabilities</w:t>
+      </w:r>
+    </w:p>
+    <w:p>
+      <w:pPr>
+        <w:numPr>
+          <w:ilvl w:val="0"/>
+          <w:numId w:val="2"/>
+        </w:numPr>
+        <w:ind w:left="720" w:hanging="360"/>
+        <w:rPr>
+          <w:u w:val="none"/>
+        </w:rPr>
+      </w:pPr>
+      <w:r>
+        <w:rPr>
+          <w:rtl w:val="0"/>
+        </w:rPr>
+        <w:t xml:space="preserve">Using cloud based services like Google FireBase for hosting</w:t>
       </w:r>
     </w:p>
     <w:sectPr>

</xml_diff>